<commit_message>
Implementatieplan Edge Detection en Lokalisatie
Updated Edge Detection version en Lokalisatie gemaakt
</commit_message>
<xml_diff>
--- a/implementatieplannen/working/Implementatieplan Edge Detection.docx
+++ b/implementatieplannen/working/Implementatieplan Edge Detection.docx
@@ -20,7 +20,16 @@
     </w:p>
     <w:p>
       <w:r>
-        <w:t>Coen Andriessen en Mathijs Arends 13-7-2015.</w:t>
+        <w:t>Coen Andriessen en Mathijs Arends 13-7-2015</w:t>
+      </w:r>
+      <w:r>
+        <w:t xml:space="preserve"> Versie 1</w:t>
+      </w:r>
+      <w:r>
+        <w:t>.0</w:t>
+      </w:r>
+      <w:r>
+        <w:t>.</w:t>
       </w:r>
     </w:p>
     <w:p>
@@ -1378,7 +1387,7 @@
 </file>
 
 <file path=customXml/itemProps1.xml><?xml version="1.0" encoding="utf-8"?>
-<ds:datastoreItem xmlns:ds="http://schemas.openxmlformats.org/officeDocument/2006/customXml" ds:itemID="{A8EBA42D-24C2-4F84-A88A-970DDE56F2B1}">
+<ds:datastoreItem xmlns:ds="http://schemas.openxmlformats.org/officeDocument/2006/customXml" ds:itemID="{75A16B48-25F7-4668-9DCC-97C1AB67AA4C}">
   <ds:schemaRefs>
     <ds:schemaRef ds:uri="http://schemas.openxmlformats.org/officeDocument/2006/bibliography"/>
   </ds:schemaRefs>

</xml_diff>